<commit_message>
projeto sem o contador na tela
</commit_message>
<xml_diff>
--- a/JavaScript.docx
+++ b/JavaScript.docx
@@ -543,6 +543,9 @@
     </w:p>
     <w:p>
       <w:r>
+        <w:rPr>
+          <w:noProof/>
+        </w:rPr>
         <w:drawing>
           <wp:inline distT="0" distB="0" distL="0" distR="0" wp14:anchorId="54BB04B6" wp14:editId="02990AA3">
             <wp:extent cx="2648320" cy="571580"/>
@@ -598,12 +601,22 @@
         <w:tabs>
           <w:tab w:val="left" w:pos="1470"/>
         </w:tabs>
+      </w:pPr>
+      <w:r>
+        <w:t>Para remover o sinal que aparece que a tecla esta apertada use: ListaDeTeclas[].classList.remove(‘ativa’) referesse a remover o ativa adicionado no código anteriormente.</w:t>
+      </w:r>
+    </w:p>
+    <w:p>
+      <w:pPr>
+        <w:tabs>
+          <w:tab w:val="left" w:pos="1470"/>
+        </w:tabs>
         <w:rPr>
           <w:u w:val="single"/>
         </w:rPr>
       </w:pPr>
       <w:r>
-        <w:t>Para remover o sinal que aparece que a tecla esta apertada use: ListaDeTeclas[].classList.remove(‘ativa’) referesse a remover o ativa adicionado no código anteriormente.</w:t>
+        <w:t xml:space="preserve">Atributo </w:t>
       </w:r>
     </w:p>
     <w:sectPr>

</xml_diff>